<commit_message>
fix pagination for serch result with data
</commit_message>
<xml_diff>
--- a/InvoiceAPI/InvoiceAPI/bin/Debug/netcoreapp3.1/Resourse/Invoce/DocumentWithInvoce.docx
+++ b/InvoiceAPI/InvoiceAPI/bin/Debug/netcoreapp3.1/Resourse/Invoce/DocumentWithInvoce.docx
@@ -28,7 +28,7 @@
           <w:p>
             <w:pPr/>
             <w:r>
-              <w:t xml:space="preserve">Tovstukha Eduard</w:t>
+              <w:t xml:space="preserve">wq qw wq qw</w:t>
             </w:r>
           </w:p>
         </w:tc>
@@ -43,7 +43,7 @@
           <w:p>
             <w:pPr/>
             <w:r>
-              <w:t xml:space="preserve">Molodiznaa 12/12q</w:t>
+              <w:t xml:space="preserve">wq 23/32q</w:t>
             </w:r>
           </w:p>
         </w:tc>
@@ -58,7 +58,7 @@
           <w:p>
             <w:pPr/>
             <w:r>
-              <w:t xml:space="preserve">32233 Chmelnitskiy</w:t>
+              <w:t xml:space="preserve">1111111111 eqe</w:t>
             </w:r>
           </w:p>
         </w:tc>
@@ -73,7 +73,7 @@
           <w:p>
             <w:pPr/>
             <w:r>
-              <w:t xml:space="preserve">Ukraine</w:t>
+              <w:t xml:space="preserve">wdw</w:t>
             </w:r>
           </w:p>
         </w:tc>
@@ -88,7 +88,7 @@
           <w:p>
             <w:pPr/>
             <w:r>
-              <w:t xml:space="preserve">ed@ed.com</w:t>
+              <w:t xml:space="preserve">dwd@dede</w:t>
             </w:r>
           </w:p>
         </w:tc>
@@ -103,7 +103,7 @@
           <w:p>
             <w:pPr/>
             <w:r>
-              <w:t xml:space="preserve">380985351072</w:t>
+              <w:t xml:space="preserve">+380984343994</w:t>
             </w:r>
           </w:p>
         </w:tc>
@@ -118,7 +118,7 @@
           <w:p>
             <w:pPr/>
             <w:r>
-              <w:t xml:space="preserve">swswsw</w:t>
+              <w:t xml:space="preserve">dedeed</w:t>
             </w:r>
           </w:p>
         </w:tc>
@@ -133,7 +133,7 @@
           <w:p>
             <w:pPr/>
             <w:r>
-              <w:t xml:space="preserve">Amount USD: 381</w:t>
+              <w:t xml:space="preserve">Amount USD: -610080234</w:t>
             </w:r>
           </w:p>
           <w:p>
@@ -151,7 +151,7 @@
           <w:p>
             <w:pPr/>
             <w:r>
-              <w:t xml:space="preserve">___________________18-4-2020</w:t>
+              <w:t xml:space="preserve">___________________16-4-2020</w:t>
             </w:r>
           </w:p>
         </w:tc>
@@ -181,7 +181,7 @@
           <w:p>
             <w:pPr/>
             <w:r>
-              <w:t xml:space="preserve">Tovstukha Eduard</w:t>
+              <w:t xml:space="preserve">wq qw wq qw</w:t>
             </w:r>
           </w:p>
         </w:tc>

</xml_diff>

<commit_message>
fix filter with title/feat add message to responce(API)
</commit_message>
<xml_diff>
--- a/InvoiceAPI/InvoiceAPI/bin/Debug/netcoreapp3.1/Resourse/Invoce/DocumentWithInvoce.docx
+++ b/InvoiceAPI/InvoiceAPI/bin/Debug/netcoreapp3.1/Resourse/Invoce/DocumentWithInvoce.docx
@@ -43,7 +43,7 @@
           <w:p>
             <w:pPr/>
             <w:r>
-              <w:t xml:space="preserve">wq 23/32q</w:t>
+              <w:t xml:space="preserve">dede dedew/2e</w:t>
             </w:r>
           </w:p>
         </w:tc>
@@ -58,7 +58,7 @@
           <w:p>
             <w:pPr/>
             <w:r>
-              <w:t xml:space="preserve">1111111111 eqe</w:t>
+              <w:t xml:space="preserve">323232 eqe</w:t>
             </w:r>
           </w:p>
         </w:tc>
@@ -73,7 +73,7 @@
           <w:p>
             <w:pPr/>
             <w:r>
-              <w:t xml:space="preserve">wdw</w:t>
+              <w:t xml:space="preserve">dede</w:t>
             </w:r>
           </w:p>
         </w:tc>
@@ -88,7 +88,7 @@
           <w:p>
             <w:pPr/>
             <w:r>
-              <w:t xml:space="preserve">dwd@dede</w:t>
+              <w:t xml:space="preserve">de@ded</w:t>
             </w:r>
           </w:p>
         </w:tc>
@@ -103,7 +103,7 @@
           <w:p>
             <w:pPr/>
             <w:r>
-              <w:t xml:space="preserve">+380984343994</w:t>
+              <w:t xml:space="preserve">+380987676554</w:t>
             </w:r>
           </w:p>
         </w:tc>
@@ -118,7 +118,7 @@
           <w:p>
             <w:pPr/>
             <w:r>
-              <w:t xml:space="preserve">dedeed</w:t>
+              <w:t xml:space="preserve">ddcdc</w:t>
             </w:r>
           </w:p>
         </w:tc>
@@ -133,7 +133,7 @@
           <w:p>
             <w:pPr/>
             <w:r>
-              <w:t xml:space="preserve">Amount USD: -610080234</w:t>
+              <w:t xml:space="preserve">Amount USD: 254</w:t>
             </w:r>
           </w:p>
           <w:p>
@@ -151,7 +151,7 @@
           <w:p>
             <w:pPr/>
             <w:r>
-              <w:t xml:space="preserve">___________________16-4-2020</w:t>
+              <w:t xml:space="preserve">___________________12-4-2020</w:t>
             </w:r>
           </w:p>
         </w:tc>

</xml_diff>